<commit_message>
add watermark template rangkuman
</commit_message>
<xml_diff>
--- a/Dokumen/Template Rangkuman.docx
+++ b/Dokumen/Template Rangkuman.docx
@@ -287,7 +287,12 @@
       <w:bookmarkEnd w:id="1"/>
     </w:p>
     <w:sectPr>
-      <w:footerReference w:type="default" r:id="rId9"/>
+      <w:headerReference w:type="even" r:id="rId9"/>
+      <w:headerReference w:type="default" r:id="rId10"/>
+      <w:footerReference w:type="even" r:id="rId11"/>
+      <w:footerReference w:type="default" r:id="rId12"/>
+      <w:headerReference w:type="first" r:id="rId13"/>
+      <w:footerReference w:type="first" r:id="rId14"/>
       <w:pgSz w:w="12240" w:h="15840"/>
       <w:pgMar w:top="1440" w:right="1440" w:bottom="1440" w:left="1440" w:header="720" w:footer="720" w:gutter="0"/>
       <w:cols w:space="720"/>
@@ -356,6 +361,16 @@
 </file>
 
 <file path=word/footer1.xml><?xml version="1.0" encoding="utf-8"?>
+<w:ftr xmlns:wpc="http://schemas.microsoft.com/office/word/2010/wordprocessingCanvas" xmlns:cx="http://schemas.microsoft.com/office/drawing/2014/chartex" xmlns:cx1="http://schemas.microsoft.com/office/drawing/2015/9/8/chartex" xmlns:mc="http://schemas.openxmlformats.org/markup-compatibility/2006" xmlns:o="urn:schemas-microsoft-com:office:office" xmlns:r="http://schemas.openxmlformats.org/officeDocument/2006/relationships" xmlns:m="http://schemas.openxmlformats.org/officeDocument/2006/math" xmlns:v="urn:schemas-microsoft-com:vml" xmlns:wp14="http://schemas.microsoft.com/office/word/2010/wordprocessingDrawing" xmlns:wp="http://schemas.openxmlformats.org/drawingml/2006/wordprocessingDrawing" xmlns:w10="urn:schemas-microsoft-com:office:word" xmlns:w="http://schemas.openxmlformats.org/wordprocessingml/2006/main" xmlns:w14="http://schemas.microsoft.com/office/word/2010/wordml" xmlns:w15="http://schemas.microsoft.com/office/word/2012/wordml" xmlns:w16se="http://schemas.microsoft.com/office/word/2015/wordml/symex" xmlns:wpg="http://schemas.microsoft.com/office/word/2010/wordprocessingGroup" xmlns:wpi="http://schemas.microsoft.com/office/word/2010/wordprocessingInk" xmlns:wne="http://schemas.microsoft.com/office/word/2006/wordml" xmlns:wps="http://schemas.microsoft.com/office/word/2010/wordprocessingShape" mc:Ignorable="w14 w15 w16se wp14">
+  <w:p>
+    <w:pPr>
+      <w:pStyle w:val="Footer"/>
+    </w:pPr>
+  </w:p>
+</w:ftr>
+</file>
+
+<file path=word/footer2.xml><?xml version="1.0" encoding="utf-8"?>
 <w:ftr xmlns:wpc="http://schemas.microsoft.com/office/word/2010/wordprocessingCanvas" xmlns:cx="http://schemas.microsoft.com/office/drawing/2014/chartex" xmlns:cx1="http://schemas.microsoft.com/office/drawing/2015/9/8/chartex" xmlns:mc="http://schemas.openxmlformats.org/markup-compatibility/2006" xmlns:o="urn:schemas-microsoft-com:office:office" xmlns:r="http://schemas.openxmlformats.org/officeDocument/2006/relationships" xmlns:m="http://schemas.openxmlformats.org/officeDocument/2006/math" xmlns:v="urn:schemas-microsoft-com:vml" xmlns:wp14="http://schemas.microsoft.com/office/word/2010/wordprocessingDrawing" xmlns:wp="http://schemas.openxmlformats.org/drawingml/2006/wordprocessingDrawing" xmlns:w10="urn:schemas-microsoft-com:office:word" xmlns:w="http://schemas.openxmlformats.org/wordprocessingml/2006/main" xmlns:w14="http://schemas.microsoft.com/office/word/2010/wordml" xmlns:w15="http://schemas.microsoft.com/office/word/2012/wordml" xmlns:w16se="http://schemas.microsoft.com/office/word/2015/wordml/symex" xmlns:wpg="http://schemas.microsoft.com/office/word/2010/wordprocessingGroup" xmlns:wpi="http://schemas.microsoft.com/office/word/2010/wordprocessingInk" xmlns:wne="http://schemas.microsoft.com/office/word/2006/wordml" xmlns:wps="http://schemas.microsoft.com/office/word/2010/wordprocessingShape" mc:Ignorable="w14 w15 w16se wp14">
   <w:sdt>
     <w:sdtPr>
@@ -803,6 +818,16 @@
 </w:ftr>
 </file>
 
+<file path=word/footer3.xml><?xml version="1.0" encoding="utf-8"?>
+<w:ftr xmlns:wpc="http://schemas.microsoft.com/office/word/2010/wordprocessingCanvas" xmlns:cx="http://schemas.microsoft.com/office/drawing/2014/chartex" xmlns:cx1="http://schemas.microsoft.com/office/drawing/2015/9/8/chartex" xmlns:mc="http://schemas.openxmlformats.org/markup-compatibility/2006" xmlns:o="urn:schemas-microsoft-com:office:office" xmlns:r="http://schemas.openxmlformats.org/officeDocument/2006/relationships" xmlns:m="http://schemas.openxmlformats.org/officeDocument/2006/math" xmlns:v="urn:schemas-microsoft-com:vml" xmlns:wp14="http://schemas.microsoft.com/office/word/2010/wordprocessingDrawing" xmlns:wp="http://schemas.openxmlformats.org/drawingml/2006/wordprocessingDrawing" xmlns:w10="urn:schemas-microsoft-com:office:word" xmlns:w="http://schemas.openxmlformats.org/wordprocessingml/2006/main" xmlns:w14="http://schemas.microsoft.com/office/word/2010/wordml" xmlns:w15="http://schemas.microsoft.com/office/word/2012/wordml" xmlns:w16se="http://schemas.microsoft.com/office/word/2015/wordml/symex" xmlns:wpg="http://schemas.microsoft.com/office/word/2010/wordprocessingGroup" xmlns:wpi="http://schemas.microsoft.com/office/word/2010/wordprocessingInk" xmlns:wne="http://schemas.microsoft.com/office/word/2006/wordml" xmlns:wps="http://schemas.microsoft.com/office/word/2010/wordprocessingShape" mc:Ignorable="w14 w15 w16se wp14">
+  <w:p>
+    <w:pPr>
+      <w:pStyle w:val="Footer"/>
+    </w:pPr>
+  </w:p>
+</w:ftr>
+</file>
+
 <file path=word/footnotes.xml><?xml version="1.0" encoding="utf-8"?>
 <w:footnotes xmlns:wpc="http://schemas.microsoft.com/office/word/2010/wordprocessingCanvas" xmlns:cx="http://schemas.microsoft.com/office/drawing/2014/chartex" xmlns:cx1="http://schemas.microsoft.com/office/drawing/2015/9/8/chartex" xmlns:mc="http://schemas.openxmlformats.org/markup-compatibility/2006" xmlns:o="urn:schemas-microsoft-com:office:office" xmlns:r="http://schemas.openxmlformats.org/officeDocument/2006/relationships" xmlns:m="http://schemas.openxmlformats.org/officeDocument/2006/math" xmlns:v="urn:schemas-microsoft-com:vml" xmlns:wp14="http://schemas.microsoft.com/office/word/2010/wordprocessingDrawing" xmlns:wp="http://schemas.openxmlformats.org/drawingml/2006/wordprocessingDrawing" xmlns:w10="urn:schemas-microsoft-com:office:word" xmlns:w="http://schemas.openxmlformats.org/wordprocessingml/2006/main" xmlns:w14="http://schemas.microsoft.com/office/word/2010/wordml" xmlns:w15="http://schemas.microsoft.com/office/word/2012/wordml" xmlns:w16se="http://schemas.microsoft.com/office/word/2015/wordml/symex" xmlns:wpg="http://schemas.microsoft.com/office/word/2010/wordprocessingGroup" xmlns:wpi="http://schemas.microsoft.com/office/word/2010/wordprocessingInk" xmlns:wne="http://schemas.microsoft.com/office/word/2006/wordml" xmlns:wps="http://schemas.microsoft.com/office/word/2010/wordprocessingShape" mc:Ignorable="w14 w15 w16se wp14">
   <w:footnote w:type="separator" w:id="-1">
@@ -826,6 +851,126 @@
     </w:p>
   </w:footnote>
 </w:footnotes>
+</file>
+
+<file path=word/header1.xml><?xml version="1.0" encoding="utf-8"?>
+<w:hdr xmlns:wpc="http://schemas.microsoft.com/office/word/2010/wordprocessingCanvas" xmlns:cx="http://schemas.microsoft.com/office/drawing/2014/chartex" xmlns:cx1="http://schemas.microsoft.com/office/drawing/2015/9/8/chartex" xmlns:mc="http://schemas.openxmlformats.org/markup-compatibility/2006" xmlns:o="urn:schemas-microsoft-com:office:office" xmlns:r="http://schemas.openxmlformats.org/officeDocument/2006/relationships" xmlns:m="http://schemas.openxmlformats.org/officeDocument/2006/math" xmlns:v="urn:schemas-microsoft-com:vml" xmlns:wp14="http://schemas.microsoft.com/office/word/2010/wordprocessingDrawing" xmlns:wp="http://schemas.openxmlformats.org/drawingml/2006/wordprocessingDrawing" xmlns:w10="urn:schemas-microsoft-com:office:word" xmlns:w="http://schemas.openxmlformats.org/wordprocessingml/2006/main" xmlns:w14="http://schemas.microsoft.com/office/word/2010/wordml" xmlns:w15="http://schemas.microsoft.com/office/word/2012/wordml" xmlns:w16se="http://schemas.microsoft.com/office/word/2015/wordml/symex" xmlns:wpg="http://schemas.microsoft.com/office/word/2010/wordprocessingGroup" xmlns:wpi="http://schemas.microsoft.com/office/word/2010/wordprocessingInk" xmlns:wne="http://schemas.microsoft.com/office/word/2006/wordml" xmlns:wps="http://schemas.microsoft.com/office/word/2010/wordprocessingShape" mc:Ignorable="w14 w15 w16se wp14">
+  <w:p>
+    <w:pPr>
+      <w:pStyle w:val="Header"/>
+    </w:pPr>
+    <w:r>
+      <w:rPr>
+        <w:noProof/>
+        <w:lang w:val="id-ID" w:eastAsia="id-ID"/>
+      </w:rPr>
+      <w:pict w14:anchorId="44F8E91B">
+        <v:shapetype id="_x0000_t75" coordsize="21600,21600" o:spt="75" o:preferrelative="t" path="m@4@5l@4@11@9@11@9@5xe" filled="f" stroked="f">
+          <v:stroke joinstyle="miter"/>
+          <v:formulas>
+            <v:f eqn="if lineDrawn pixelLineWidth 0"/>
+            <v:f eqn="sum @0 1 0"/>
+            <v:f eqn="sum 0 0 @1"/>
+            <v:f eqn="prod @2 1 2"/>
+            <v:f eqn="prod @3 21600 pixelWidth"/>
+            <v:f eqn="prod @3 21600 pixelHeight"/>
+            <v:f eqn="sum @0 0 1"/>
+            <v:f eqn="prod @6 1 2"/>
+            <v:f eqn="prod @7 21600 pixelWidth"/>
+            <v:f eqn="sum @8 21600 0"/>
+            <v:f eqn="prod @7 21600 pixelHeight"/>
+            <v:f eqn="sum @10 21600 0"/>
+          </v:formulas>
+          <v:path o:extrusionok="f" gradientshapeok="t" o:connecttype="rect"/>
+          <o:lock v:ext="edit" aspectratio="t"/>
+        </v:shapetype>
+        <v:shape id="WordPictureWatermark200582313" o:spid="_x0000_s2050" type="#_x0000_t75" style="position:absolute;margin-left:0;margin-top:0;width:467.9pt;height:417.55pt;z-index:-251652096;mso-position-horizontal:center;mso-position-horizontal-relative:margin;mso-position-vertical:center;mso-position-vertical-relative:margin" o:allowincell="f">
+          <v:imagedata r:id="rId1" o:title="wm"/>
+        </v:shape>
+      </w:pict>
+    </w:r>
+  </w:p>
+</w:hdr>
+</file>
+
+<file path=word/header2.xml><?xml version="1.0" encoding="utf-8"?>
+<w:hdr xmlns:wpc="http://schemas.microsoft.com/office/word/2010/wordprocessingCanvas" xmlns:cx="http://schemas.microsoft.com/office/drawing/2014/chartex" xmlns:cx1="http://schemas.microsoft.com/office/drawing/2015/9/8/chartex" xmlns:mc="http://schemas.openxmlformats.org/markup-compatibility/2006" xmlns:o="urn:schemas-microsoft-com:office:office" xmlns:r="http://schemas.openxmlformats.org/officeDocument/2006/relationships" xmlns:m="http://schemas.openxmlformats.org/officeDocument/2006/math" xmlns:v="urn:schemas-microsoft-com:vml" xmlns:wp14="http://schemas.microsoft.com/office/word/2010/wordprocessingDrawing" xmlns:wp="http://schemas.openxmlformats.org/drawingml/2006/wordprocessingDrawing" xmlns:w10="urn:schemas-microsoft-com:office:word" xmlns:w="http://schemas.openxmlformats.org/wordprocessingml/2006/main" xmlns:w14="http://schemas.microsoft.com/office/word/2010/wordml" xmlns:w15="http://schemas.microsoft.com/office/word/2012/wordml" xmlns:w16se="http://schemas.microsoft.com/office/word/2015/wordml/symex" xmlns:wpg="http://schemas.microsoft.com/office/word/2010/wordprocessingGroup" xmlns:wpi="http://schemas.microsoft.com/office/word/2010/wordprocessingInk" xmlns:wne="http://schemas.microsoft.com/office/word/2006/wordml" xmlns:wps="http://schemas.microsoft.com/office/word/2010/wordprocessingShape" mc:Ignorable="w14 w15 w16se wp14">
+  <w:p>
+    <w:pPr>
+      <w:pStyle w:val="Header"/>
+    </w:pPr>
+    <w:r>
+      <w:rPr>
+        <w:noProof/>
+        <w:lang w:val="id-ID" w:eastAsia="id-ID"/>
+      </w:rPr>
+      <w:pict w14:anchorId="3301434F">
+        <v:shapetype id="_x0000_t75" coordsize="21600,21600" o:spt="75" o:preferrelative="t" path="m@4@5l@4@11@9@11@9@5xe" filled="f" stroked="f">
+          <v:stroke joinstyle="miter"/>
+          <v:formulas>
+            <v:f eqn="if lineDrawn pixelLineWidth 0"/>
+            <v:f eqn="sum @0 1 0"/>
+            <v:f eqn="sum 0 0 @1"/>
+            <v:f eqn="prod @2 1 2"/>
+            <v:f eqn="prod @3 21600 pixelWidth"/>
+            <v:f eqn="prod @3 21600 pixelHeight"/>
+            <v:f eqn="sum @0 0 1"/>
+            <v:f eqn="prod @6 1 2"/>
+            <v:f eqn="prod @7 21600 pixelWidth"/>
+            <v:f eqn="sum @8 21600 0"/>
+            <v:f eqn="prod @7 21600 pixelHeight"/>
+            <v:f eqn="sum @10 21600 0"/>
+          </v:formulas>
+          <v:path o:extrusionok="f" gradientshapeok="t" o:connecttype="rect"/>
+          <o:lock v:ext="edit" aspectratio="t"/>
+        </v:shapetype>
+        <v:shape id="WordPictureWatermark200582314" o:spid="_x0000_s2051" type="#_x0000_t75" style="position:absolute;margin-left:0;margin-top:0;width:467.9pt;height:417.55pt;z-index:-251651072;mso-position-horizontal:center;mso-position-horizontal-relative:margin;mso-position-vertical:center;mso-position-vertical-relative:margin" o:allowincell="f">
+          <v:imagedata r:id="rId1" o:title="wm"/>
+        </v:shape>
+      </w:pict>
+    </w:r>
+  </w:p>
+</w:hdr>
+</file>
+
+<file path=word/header3.xml><?xml version="1.0" encoding="utf-8"?>
+<w:hdr xmlns:wpc="http://schemas.microsoft.com/office/word/2010/wordprocessingCanvas" xmlns:cx="http://schemas.microsoft.com/office/drawing/2014/chartex" xmlns:cx1="http://schemas.microsoft.com/office/drawing/2015/9/8/chartex" xmlns:mc="http://schemas.openxmlformats.org/markup-compatibility/2006" xmlns:o="urn:schemas-microsoft-com:office:office" xmlns:r="http://schemas.openxmlformats.org/officeDocument/2006/relationships" xmlns:m="http://schemas.openxmlformats.org/officeDocument/2006/math" xmlns:v="urn:schemas-microsoft-com:vml" xmlns:wp14="http://schemas.microsoft.com/office/word/2010/wordprocessingDrawing" xmlns:wp="http://schemas.openxmlformats.org/drawingml/2006/wordprocessingDrawing" xmlns:w10="urn:schemas-microsoft-com:office:word" xmlns:w="http://schemas.openxmlformats.org/wordprocessingml/2006/main" xmlns:w14="http://schemas.microsoft.com/office/word/2010/wordml" xmlns:w15="http://schemas.microsoft.com/office/word/2012/wordml" xmlns:w16se="http://schemas.microsoft.com/office/word/2015/wordml/symex" xmlns:wpg="http://schemas.microsoft.com/office/word/2010/wordprocessingGroup" xmlns:wpi="http://schemas.microsoft.com/office/word/2010/wordprocessingInk" xmlns:wne="http://schemas.microsoft.com/office/word/2006/wordml" xmlns:wps="http://schemas.microsoft.com/office/word/2010/wordprocessingShape" mc:Ignorable="w14 w15 w16se wp14">
+  <w:p>
+    <w:pPr>
+      <w:pStyle w:val="Header"/>
+    </w:pPr>
+    <w:r>
+      <w:rPr>
+        <w:noProof/>
+        <w:lang w:val="id-ID" w:eastAsia="id-ID"/>
+      </w:rPr>
+      <w:pict w14:anchorId="79ECCD1C">
+        <v:shapetype id="_x0000_t75" coordsize="21600,21600" o:spt="75" o:preferrelative="t" path="m@4@5l@4@11@9@11@9@5xe" filled="f" stroked="f">
+          <v:stroke joinstyle="miter"/>
+          <v:formulas>
+            <v:f eqn="if lineDrawn pixelLineWidth 0"/>
+            <v:f eqn="sum @0 1 0"/>
+            <v:f eqn="sum 0 0 @1"/>
+            <v:f eqn="prod @2 1 2"/>
+            <v:f eqn="prod @3 21600 pixelWidth"/>
+            <v:f eqn="prod @3 21600 pixelHeight"/>
+            <v:f eqn="sum @0 0 1"/>
+            <v:f eqn="prod @6 1 2"/>
+            <v:f eqn="prod @7 21600 pixelWidth"/>
+            <v:f eqn="sum @8 21600 0"/>
+            <v:f eqn="prod @7 21600 pixelHeight"/>
+            <v:f eqn="sum @10 21600 0"/>
+          </v:formulas>
+          <v:path o:extrusionok="f" gradientshapeok="t" o:connecttype="rect"/>
+          <o:lock v:ext="edit" aspectratio="t"/>
+        </v:shapetype>
+        <v:shape id="WordPictureWatermark200582312" o:spid="_x0000_s2049" type="#_x0000_t75" style="position:absolute;margin-left:0;margin-top:0;width:467.9pt;height:417.55pt;z-index:-251653120;mso-position-horizontal:center;mso-position-horizontal-relative:margin;mso-position-vertical:center;mso-position-vertical-relative:margin" o:allowincell="f">
+          <v:imagedata r:id="rId1" o:title="wm"/>
+        </v:shape>
+      </w:pict>
+    </w:r>
+  </w:p>
+</w:hdr>
 </file>
 
 <file path=word/numbering.xml><?xml version="1.0" encoding="utf-8"?>
@@ -851,7 +996,7 @@
         <v:path o:extrusionok="f" gradientshapeok="t" o:connecttype="rect"/>
         <o:lock v:ext="edit" aspectratio="t"/>
       </v:shapetype>
-      <v:shape id="_x0000_i1045" type="#_x0000_t75" style="width:409.5pt;height:409.5pt" o:bullet="t">
+      <v:shape id="_x0000_i1035" type="#_x0000_t75" style="width:409.5pt;height:409.5pt" o:bullet="t">
         <v:imagedata r:id="rId1" o:title="open-book"/>
       </v:shape>
     </w:pict>

</xml_diff>